<commit_message>
Updated more filenames and added initial firmware skeleton
</commit_message>
<xml_diff>
--- a/Notes/Pong.0 Reference.docx
+++ b/Notes/Pong.0 Reference.docx
@@ -166,8 +166,6 @@
         <w:spacing w:after="0" w:line="240" w:lineRule="auto"/>
         <w:jc w:val="right"/>
       </w:pPr>
-      <w:bookmarkStart w:id="0" w:name="_GoBack"/>
-      <w:bookmarkEnd w:id="0"/>
     </w:p>
     <w:p>
       <w:pPr>
@@ -1287,7 +1285,7 @@
           <w:rFonts w:ascii="Lucida Sans Unicode" w:hAnsi="Lucida Sans Unicode" w:cs="Lucida Sans Unicode"/>
         </w:rPr>
       </w:pPr>
-      <w:bookmarkStart w:id="1" w:name="_Toc322294574"/>
+      <w:bookmarkStart w:id="0" w:name="_Toc322294574"/>
       <w:r>
         <w:rPr>
           <w:rFonts w:ascii="Lucida Sans Unicode" w:hAnsi="Lucida Sans Unicode" w:cs="Lucida Sans Unicode"/>
@@ -1295,7 +1293,7 @@
         <w:lastRenderedPageBreak/>
         <w:t>Overview and Objectives</w:t>
       </w:r>
-      <w:bookmarkEnd w:id="1"/>
+      <w:bookmarkEnd w:id="0"/>
     </w:p>
     <w:p>
       <w:pPr>
@@ -1314,7 +1312,27 @@
           <w:sz w:val="24"/>
           <w:szCs w:val="24"/>
         </w:rPr>
-        <w:t>The Beer Pong Sense is a desktop gaming board for Beer Pong, or similar games. But it’s also perfectly useable with wine or non-alcoholic beverages. The basic idea is to use capacitive sensing to determine the location of cups placed on the board, and light up corresponding lights below the cups. Due to the programmable nature of these boards, they can be upgraded and modified to display animations and other features.</w:t>
+        <w:t>Pong.0</w:t>
+      </w:r>
+      <w:r>
+        <w:rPr>
+          <w:rFonts w:ascii="Lucida Sans Unicode" w:hAnsi="Lucida Sans Unicode" w:cs="Lucida Sans Unicode"/>
+          <w:color w:val="808080"/>
+          <w:sz w:val="24"/>
+          <w:szCs w:val="24"/>
+        </w:rPr>
+        <w:t xml:space="preserve"> is a desktop gaming board for Beer Pong, or similar games. But it’s also perfectly useable with wine or non-alcoholic beverages. The basic idea is to use capacitive sensing to determine the location of cups placed on the board, and light up corresponding lights below the cups. Due to the programmable nature </w:t>
+      </w:r>
+      <w:bookmarkStart w:id="1" w:name="_GoBack"/>
+      <w:bookmarkEnd w:id="1"/>
+      <w:r>
+        <w:rPr>
+          <w:rFonts w:ascii="Lucida Sans Unicode" w:hAnsi="Lucida Sans Unicode" w:cs="Lucida Sans Unicode"/>
+          <w:color w:val="808080"/>
+          <w:sz w:val="24"/>
+          <w:szCs w:val="24"/>
+        </w:rPr>
+        <w:t>of these boards, they can be upgraded and modified to display animations and other features.</w:t>
       </w:r>
     </w:p>
     <w:p>
@@ -3186,7 +3204,7 @@
 </file>
 
 <file path=customXml/itemProps1.xml><?xml version="1.0" encoding="utf-8"?>
-<ds:datastoreItem xmlns:ds="http://schemas.openxmlformats.org/officeDocument/2006/customXml" ds:itemID="{5E201C95-06DC-4B84-AD44-1C7FD5ED4D8C}">
+<ds:datastoreItem xmlns:ds="http://schemas.openxmlformats.org/officeDocument/2006/customXml" ds:itemID="{E286ACCE-DDBD-46B5-8C1C-6C74DE20DEA7}">
   <ds:schemaRefs>
     <ds:schemaRef ds:uri="http://schemas.openxmlformats.org/officeDocument/2006/bibliography"/>
   </ds:schemaRefs>

</xml_diff>